<commit_message>
fix spelling of MAS 90
</commit_message>
<xml_diff>
--- a/CharlesARolke.docx
+++ b/CharlesARolke.docx
@@ -52,8 +52,6 @@
         </w:rPr>
         <w:t>Charles A. Rolke</w:t>
       </w:r>
-      <w:bookmarkStart w:id="0" w:name="_GoBack"/>
-      <w:bookmarkEnd w:id="0"/>
     </w:p>
     <w:p>
       <w:pPr>
@@ -1499,7 +1497,15 @@
         <w:t xml:space="preserve">Utilized </w:t>
       </w:r>
       <w:r>
-        <w:t xml:space="preserve">estimating features of MAS90 </w:t>
+        <w:t>estimating features of MAS</w:t>
+      </w:r>
+      <w:r>
+        <w:t xml:space="preserve"> </w:t>
+      </w:r>
+      <w:bookmarkStart w:id="0" w:name="_GoBack"/>
+      <w:bookmarkEnd w:id="0"/>
+      <w:r>
+        <w:t xml:space="preserve">90 </w:t>
       </w:r>
       <w:r>
         <w:t xml:space="preserve">for installation costs, </w:t>
@@ -3553,7 +3559,7 @@
 </file>
 
 <file path=customXml/itemProps1.xml><?xml version="1.0" encoding="utf-8"?>
-<ds:datastoreItem xmlns:ds="http://schemas.openxmlformats.org/officeDocument/2006/customXml" ds:itemID="{B2B1934F-0921-4BD5-8B32-3150C5E2341C}">
+<ds:datastoreItem xmlns:ds="http://schemas.openxmlformats.org/officeDocument/2006/customXml" ds:itemID="{7904FCAE-A0AE-460D-A296-9E4513064E7C}">
   <ds:schemaRefs>
     <ds:schemaRef ds:uri="http://schemas.openxmlformats.org/officeDocument/2006/bibliography"/>
   </ds:schemaRefs>

</xml_diff>